<commit_message>
mejorando plantillas marca de agua
</commit_message>
<xml_diff>
--- a/templates/hoja_coordinacion_validacion.docx
+++ b/templates/hoja_coordinacion_validacion.docx
@@ -33,8 +33,9 @@
           <w:szCs w:val="28"/>
           <w:u w:val="single"/>
         </w:rPr>
-        <w:t xml:space="preserve"> N° </w:t>
-      </w:r>
+        <w:t xml:space="preserve"> </w:t>
+      </w:r>
+      <w:proofErr w:type="spellStart"/>
       <w:r>
         <w:rPr>
           <w:rFonts w:ascii="Times New Roman" w:hAnsi="Times New Roman" w:cs="Times New Roman"/>
@@ -44,8 +45,9 @@
           <w:szCs w:val="28"/>
           <w:u w:val="single"/>
         </w:rPr>
-        <w:t>{{ n</w:t>
-      </w:r>
+        <w:t>N°</w:t>
+      </w:r>
+      <w:proofErr w:type="spellEnd"/>
       <w:r>
         <w:rPr>
           <w:rFonts w:ascii="Times New Roman" w:hAnsi="Times New Roman" w:cs="Times New Roman"/>
@@ -55,8 +57,56 @@
           <w:szCs w:val="28"/>
           <w:u w:val="single"/>
         </w:rPr>
-        <w:t>umero_doc</w:t>
-      </w:r>
+        <w:t xml:space="preserve"> </w:t>
+      </w:r>
+      <w:proofErr w:type="gramStart"/>
+      <w:r>
+        <w:rPr>
+          <w:rFonts w:ascii="Times New Roman" w:hAnsi="Times New Roman" w:cs="Times New Roman"/>
+          <w:b/>
+          <w:bCs/>
+          <w:sz w:val="28"/>
+          <w:szCs w:val="28"/>
+          <w:u w:val="single"/>
+        </w:rPr>
+        <w:t xml:space="preserve">{{ </w:t>
+      </w:r>
+      <w:proofErr w:type="spellStart"/>
+      <w:r>
+        <w:rPr>
+          <w:rFonts w:ascii="Times New Roman" w:hAnsi="Times New Roman" w:cs="Times New Roman"/>
+          <w:b/>
+          <w:bCs/>
+          <w:sz w:val="28"/>
+          <w:szCs w:val="28"/>
+          <w:u w:val="single"/>
+        </w:rPr>
+        <w:t>n</w:t>
+      </w:r>
+      <w:r>
+        <w:rPr>
+          <w:rFonts w:ascii="Times New Roman" w:hAnsi="Times New Roman" w:cs="Times New Roman"/>
+          <w:b/>
+          <w:bCs/>
+          <w:sz w:val="28"/>
+          <w:szCs w:val="28"/>
+          <w:u w:val="single"/>
+        </w:rPr>
+        <w:t>umero</w:t>
+      </w:r>
+      <w:proofErr w:type="gramEnd"/>
+      <w:r>
+        <w:rPr>
+          <w:rFonts w:ascii="Times New Roman" w:hAnsi="Times New Roman" w:cs="Times New Roman"/>
+          <w:b/>
+          <w:bCs/>
+          <w:sz w:val="28"/>
+          <w:szCs w:val="28"/>
+          <w:u w:val="single"/>
+        </w:rPr>
+        <w:t>_doc</w:t>
+      </w:r>
+      <w:proofErr w:type="spellEnd"/>
       <w:r>
         <w:rPr>
           <w:rFonts w:ascii="Times New Roman" w:hAnsi="Times New Roman" w:cs="Times New Roman"/>
@@ -431,7 +481,95 @@
                 <w:sz w:val="18"/>
                 <w:szCs w:val="18"/>
               </w:rPr>
-              <w:t>PEDIDO DE {{ tipo_pedido }} Nº {{ num_pedido }}</w:t>
+              <w:t xml:space="preserve">PEDIDO DE </w:t>
+            </w:r>
+            <w:proofErr w:type="gramStart"/>
+            <w:r>
+              <w:rPr>
+                <w:rFonts w:ascii="Times New Roman" w:hAnsi="Times New Roman" w:cs="Times New Roman"/>
+                <w:b/>
+                <w:bCs/>
+                <w:sz w:val="18"/>
+                <w:szCs w:val="18"/>
+              </w:rPr>
+              <w:t xml:space="preserve">{{ </w:t>
+            </w:r>
+            <w:proofErr w:type="spellStart"/>
+            <w:r>
+              <w:rPr>
+                <w:rFonts w:ascii="Times New Roman" w:hAnsi="Times New Roman" w:cs="Times New Roman"/>
+                <w:b/>
+                <w:bCs/>
+                <w:sz w:val="18"/>
+                <w:szCs w:val="18"/>
+              </w:rPr>
+              <w:t>tipo</w:t>
+            </w:r>
+            <w:proofErr w:type="gramEnd"/>
+            <w:r>
+              <w:rPr>
+                <w:rFonts w:ascii="Times New Roman" w:hAnsi="Times New Roman" w:cs="Times New Roman"/>
+                <w:b/>
+                <w:bCs/>
+                <w:sz w:val="18"/>
+                <w:szCs w:val="18"/>
+              </w:rPr>
+              <w:t>_pedido</w:t>
+            </w:r>
+            <w:proofErr w:type="spellEnd"/>
+            <w:r>
+              <w:rPr>
+                <w:rFonts w:ascii="Times New Roman" w:hAnsi="Times New Roman" w:cs="Times New Roman"/>
+                <w:b/>
+                <w:bCs/>
+                <w:sz w:val="18"/>
+                <w:szCs w:val="18"/>
+              </w:rPr>
+              <w:t xml:space="preserve"> }} </w:t>
+            </w:r>
+            <w:proofErr w:type="spellStart"/>
+            <w:r>
+              <w:rPr>
+                <w:rFonts w:ascii="Times New Roman" w:hAnsi="Times New Roman" w:cs="Times New Roman"/>
+                <w:b/>
+                <w:bCs/>
+                <w:sz w:val="18"/>
+                <w:szCs w:val="18"/>
+              </w:rPr>
+              <w:t>Nº</w:t>
+            </w:r>
+            <w:proofErr w:type="spellEnd"/>
+            <w:r>
+              <w:rPr>
+                <w:rFonts w:ascii="Times New Roman" w:hAnsi="Times New Roman" w:cs="Times New Roman"/>
+                <w:b/>
+                <w:bCs/>
+                <w:sz w:val="18"/>
+                <w:szCs w:val="18"/>
+              </w:rPr>
+              <w:t xml:space="preserve"> {{ </w:t>
+            </w:r>
+            <w:proofErr w:type="spellStart"/>
+            <w:r>
+              <w:rPr>
+                <w:rFonts w:ascii="Times New Roman" w:hAnsi="Times New Roman" w:cs="Times New Roman"/>
+                <w:b/>
+                <w:bCs/>
+                <w:sz w:val="18"/>
+                <w:szCs w:val="18"/>
+              </w:rPr>
+              <w:t>num_pedido</w:t>
+            </w:r>
+            <w:proofErr w:type="spellEnd"/>
+            <w:r>
+              <w:rPr>
+                <w:rFonts w:ascii="Times New Roman" w:hAnsi="Times New Roman" w:cs="Times New Roman"/>
+                <w:b/>
+                <w:bCs/>
+                <w:sz w:val="18"/>
+                <w:szCs w:val="18"/>
+              </w:rPr>
+              <w:t xml:space="preserve"> }}</w:t>
             </w:r>
             <w:r>
               <w:rPr>
@@ -561,7 +699,43 @@
                 <w:sz w:val="18"/>
                 <w:szCs w:val="18"/>
               </w:rPr>
-              <w:t xml:space="preserve">“{{ nombre_obra }} ” </w:t>
+              <w:t>“</w:t>
+            </w:r>
+            <w:proofErr w:type="gramStart"/>
+            <w:r>
+              <w:rPr>
+                <w:rFonts w:ascii="Times New Roman" w:hAnsi="Times New Roman" w:cs="Times New Roman"/>
+                <w:sz w:val="18"/>
+                <w:szCs w:val="18"/>
+              </w:rPr>
+              <w:t xml:space="preserve">{{ </w:t>
+            </w:r>
+            <w:proofErr w:type="spellStart"/>
+            <w:r>
+              <w:rPr>
+                <w:rFonts w:ascii="Times New Roman" w:hAnsi="Times New Roman" w:cs="Times New Roman"/>
+                <w:sz w:val="18"/>
+                <w:szCs w:val="18"/>
+              </w:rPr>
+              <w:t>nombre</w:t>
+            </w:r>
+            <w:proofErr w:type="gramEnd"/>
+            <w:r>
+              <w:rPr>
+                <w:rFonts w:ascii="Times New Roman" w:hAnsi="Times New Roman" w:cs="Times New Roman"/>
+                <w:sz w:val="18"/>
+                <w:szCs w:val="18"/>
+              </w:rPr>
+              <w:t>_obra</w:t>
+            </w:r>
+            <w:proofErr w:type="spellEnd"/>
+            <w:r>
+              <w:rPr>
+                <w:rFonts w:ascii="Times New Roman" w:hAnsi="Times New Roman" w:cs="Times New Roman"/>
+                <w:sz w:val="18"/>
+                <w:szCs w:val="18"/>
+              </w:rPr>
+              <w:t xml:space="preserve"> }} ” </w:t>
             </w:r>
             <w:r>
               <w:rPr>
@@ -585,7 +759,43 @@
                 <w:sz w:val="18"/>
                 <w:szCs w:val="18"/>
               </w:rPr>
-              <w:t>: Nº {{ num_cui }}</w:t>
+              <w:t xml:space="preserve">: </w:t>
+            </w:r>
+            <w:proofErr w:type="spellStart"/>
+            <w:r>
+              <w:rPr>
+                <w:rFonts w:ascii="Times New Roman" w:hAnsi="Times New Roman" w:cs="Times New Roman"/>
+                <w:sz w:val="18"/>
+                <w:szCs w:val="18"/>
+              </w:rPr>
+              <w:t>Nº</w:t>
+            </w:r>
+            <w:proofErr w:type="spellEnd"/>
+            <w:r>
+              <w:rPr>
+                <w:rFonts w:ascii="Times New Roman" w:hAnsi="Times New Roman" w:cs="Times New Roman"/>
+                <w:sz w:val="18"/>
+                <w:szCs w:val="18"/>
+              </w:rPr>
+              <w:t xml:space="preserve"> {{ </w:t>
+            </w:r>
+            <w:proofErr w:type="spellStart"/>
+            <w:r>
+              <w:rPr>
+                <w:rFonts w:ascii="Times New Roman" w:hAnsi="Times New Roman" w:cs="Times New Roman"/>
+                <w:sz w:val="18"/>
+                <w:szCs w:val="18"/>
+              </w:rPr>
+              <w:t>num_cui</w:t>
+            </w:r>
+            <w:proofErr w:type="spellEnd"/>
+            <w:r>
+              <w:rPr>
+                <w:rFonts w:ascii="Times New Roman" w:hAnsi="Times New Roman" w:cs="Times New Roman"/>
+                <w:sz w:val="18"/>
+                <w:szCs w:val="18"/>
+              </w:rPr>
+              <w:t xml:space="preserve"> }}</w:t>
             </w:r>
           </w:p>
           <w:p>
@@ -604,13 +814,41 @@
               </w:rPr>
               <w:t xml:space="preserve">B). </w:t>
             </w:r>
-            <w:r>
-              <w:rPr>
-                <w:rFonts w:ascii="Times New Roman" w:hAnsi="Times New Roman" w:cs="Times New Roman"/>
-                <w:sz w:val="18"/>
-                <w:szCs w:val="18"/>
-              </w:rPr>
-              <w:t>{{ nombre_doc }}</w:t>
+            <w:proofErr w:type="gramStart"/>
+            <w:r>
+              <w:rPr>
+                <w:rFonts w:ascii="Times New Roman" w:hAnsi="Times New Roman" w:cs="Times New Roman"/>
+                <w:sz w:val="18"/>
+                <w:szCs w:val="18"/>
+              </w:rPr>
+              <w:t xml:space="preserve">{{ </w:t>
+            </w:r>
+            <w:proofErr w:type="spellStart"/>
+            <w:r>
+              <w:rPr>
+                <w:rFonts w:ascii="Times New Roman" w:hAnsi="Times New Roman" w:cs="Times New Roman"/>
+                <w:sz w:val="18"/>
+                <w:szCs w:val="18"/>
+              </w:rPr>
+              <w:t>nombre</w:t>
+            </w:r>
+            <w:proofErr w:type="gramEnd"/>
+            <w:r>
+              <w:rPr>
+                <w:rFonts w:ascii="Times New Roman" w:hAnsi="Times New Roman" w:cs="Times New Roman"/>
+                <w:sz w:val="18"/>
+                <w:szCs w:val="18"/>
+              </w:rPr>
+              <w:t>_doc</w:t>
+            </w:r>
+            <w:proofErr w:type="spellEnd"/>
+            <w:r>
+              <w:rPr>
+                <w:rFonts w:ascii="Times New Roman" w:hAnsi="Times New Roman" w:cs="Times New Roman"/>
+                <w:sz w:val="18"/>
+                <w:szCs w:val="18"/>
+              </w:rPr>
+              <w:t xml:space="preserve"> }}</w:t>
             </w:r>
           </w:p>
           <w:p>
@@ -716,6 +954,7 @@
               </w:rPr>
               <w:t xml:space="preserve">San Miguel, </w:t>
             </w:r>
+            <w:proofErr w:type="gramStart"/>
             <w:r>
               <w:rPr>
                 <w:rFonts w:ascii="Times New Roman" w:hAnsi="Times New Roman" w:cs="Times New Roman"/>
@@ -725,7 +964,43 @@
                 <w:szCs w:val="18"/>
                 <w:lang w:val="en-US"/>
               </w:rPr>
-              <w:t>{{ fecha_actual }}</w:t>
+              <w:t xml:space="preserve">{{ </w:t>
+            </w:r>
+            <w:proofErr w:type="spellStart"/>
+            <w:r>
+              <w:rPr>
+                <w:rFonts w:ascii="Times New Roman" w:hAnsi="Times New Roman" w:cs="Times New Roman"/>
+                <w:b/>
+                <w:bCs/>
+                <w:sz w:val="18"/>
+                <w:szCs w:val="18"/>
+                <w:lang w:val="en-US"/>
+              </w:rPr>
+              <w:t>fecha</w:t>
+            </w:r>
+            <w:proofErr w:type="gramEnd"/>
+            <w:r>
+              <w:rPr>
+                <w:rFonts w:ascii="Times New Roman" w:hAnsi="Times New Roman" w:cs="Times New Roman"/>
+                <w:b/>
+                <w:bCs/>
+                <w:sz w:val="18"/>
+                <w:szCs w:val="18"/>
+                <w:lang w:val="en-US"/>
+              </w:rPr>
+              <w:t>_actual</w:t>
+            </w:r>
+            <w:proofErr w:type="spellEnd"/>
+            <w:r>
+              <w:rPr>
+                <w:rFonts w:ascii="Times New Roman" w:hAnsi="Times New Roman" w:cs="Times New Roman"/>
+                <w:b/>
+                <w:bCs/>
+                <w:sz w:val="18"/>
+                <w:szCs w:val="18"/>
+                <w:lang w:val="en-US"/>
+              </w:rPr>
+              <w:t xml:space="preserve"> }}</w:t>
             </w:r>
           </w:p>
           <w:p>
@@ -777,7 +1052,25 @@
           <w:b/>
           <w:bCs/>
         </w:rPr>
-        <w:t xml:space="preserve">{{ nombre_doc }} </w:t>
+        <w:t xml:space="preserve">{{ </w:t>
+      </w:r>
+      <w:proofErr w:type="spellStart"/>
+      <w:r>
+        <w:rPr>
+          <w:rFonts w:ascii="Times New Roman" w:hAnsi="Times New Roman" w:cs="Times New Roman"/>
+          <w:b/>
+          <w:bCs/>
+        </w:rPr>
+        <w:t>nombre_doc</w:t>
+      </w:r>
+      <w:proofErr w:type="spellEnd"/>
+      <w:r>
+        <w:rPr>
+          <w:rFonts w:ascii="Times New Roman" w:hAnsi="Times New Roman" w:cs="Times New Roman"/>
+          <w:b/>
+          <w:bCs/>
+        </w:rPr>
+        <w:t xml:space="preserve"> }} </w:t>
       </w:r>
       <w:r>
         <w:rPr>
@@ -791,21 +1084,71 @@
           <w:b/>
           <w:bCs/>
         </w:rPr>
-        <w:t>{{ nombre_resi }}</w:t>
-      </w:r>
-      <w:r>
-        <w:rPr>
-          <w:rFonts w:ascii="Times New Roman" w:hAnsi="Times New Roman" w:cs="Times New Roman"/>
-        </w:rPr>
-        <w:t xml:space="preserve"> con aprobación del {{ responsable_control }} </w:t>
-      </w:r>
-      <w:r>
-        <w:rPr>
-          <w:rFonts w:ascii="Times New Roman" w:hAnsi="Times New Roman" w:cs="Times New Roman"/>
-          <w:b/>
-          <w:bCs/>
-        </w:rPr>
-        <w:t>{{ nombre_super }}</w:t>
+        <w:t xml:space="preserve">{{ </w:t>
+      </w:r>
+      <w:proofErr w:type="spellStart"/>
+      <w:r>
+        <w:rPr>
+          <w:rFonts w:ascii="Times New Roman" w:hAnsi="Times New Roman" w:cs="Times New Roman"/>
+          <w:b/>
+          <w:bCs/>
+        </w:rPr>
+        <w:t>nombre_resi</w:t>
+      </w:r>
+      <w:proofErr w:type="spellEnd"/>
+      <w:r>
+        <w:rPr>
+          <w:rFonts w:ascii="Times New Roman" w:hAnsi="Times New Roman" w:cs="Times New Roman"/>
+          <w:b/>
+          <w:bCs/>
+        </w:rPr>
+        <w:t xml:space="preserve"> }}</w:t>
+      </w:r>
+      <w:r>
+        <w:rPr>
+          <w:rFonts w:ascii="Times New Roman" w:hAnsi="Times New Roman" w:cs="Times New Roman"/>
+        </w:rPr>
+        <w:t xml:space="preserve"> con aprobación del {{ </w:t>
+      </w:r>
+      <w:proofErr w:type="spellStart"/>
+      <w:r>
+        <w:rPr>
+          <w:rFonts w:ascii="Times New Roman" w:hAnsi="Times New Roman" w:cs="Times New Roman"/>
+        </w:rPr>
+        <w:t>responsable_control</w:t>
+      </w:r>
+      <w:proofErr w:type="spellEnd"/>
+      <w:r>
+        <w:rPr>
+          <w:rFonts w:ascii="Times New Roman" w:hAnsi="Times New Roman" w:cs="Times New Roman"/>
+        </w:rPr>
+        <w:t xml:space="preserve"> }} </w:t>
+      </w:r>
+      <w:r>
+        <w:rPr>
+          <w:rFonts w:ascii="Times New Roman" w:hAnsi="Times New Roman" w:cs="Times New Roman"/>
+          <w:b/>
+          <w:bCs/>
+        </w:rPr>
+        <w:t xml:space="preserve">{{ </w:t>
+      </w:r>
+      <w:proofErr w:type="spellStart"/>
+      <w:r>
+        <w:rPr>
+          <w:rFonts w:ascii="Times New Roman" w:hAnsi="Times New Roman" w:cs="Times New Roman"/>
+          <w:b/>
+          <w:bCs/>
+        </w:rPr>
+        <w:t>nombre_super</w:t>
+      </w:r>
+      <w:proofErr w:type="spellEnd"/>
+      <w:r>
+        <w:rPr>
+          <w:rFonts w:ascii="Times New Roman" w:hAnsi="Times New Roman" w:cs="Times New Roman"/>
+          <w:b/>
+          <w:bCs/>
+        </w:rPr>
+        <w:t xml:space="preserve"> }}</w:t>
       </w:r>
       <w:r>
         <w:rPr>
@@ -819,7 +1162,61 @@
           <w:b/>
           <w:bCs/>
         </w:rPr>
-        <w:t>VALIDAN LA COTIZACIÓN AL PEDIDO DE {{ tipo_pedido }} Nº {{ num_pedido }}</w:t>
+        <w:t xml:space="preserve">VALIDAN LA COTIZACIÓN AL PEDIDO DE {{ </w:t>
+      </w:r>
+      <w:proofErr w:type="spellStart"/>
+      <w:r>
+        <w:rPr>
+          <w:rFonts w:ascii="Times New Roman" w:hAnsi="Times New Roman" w:cs="Times New Roman"/>
+          <w:b/>
+          <w:bCs/>
+        </w:rPr>
+        <w:t>tipo_pedido</w:t>
+      </w:r>
+      <w:proofErr w:type="spellEnd"/>
+      <w:r>
+        <w:rPr>
+          <w:rFonts w:ascii="Times New Roman" w:hAnsi="Times New Roman" w:cs="Times New Roman"/>
+          <w:b/>
+          <w:bCs/>
+        </w:rPr>
+        <w:t xml:space="preserve"> }} </w:t>
+      </w:r>
+      <w:proofErr w:type="spellStart"/>
+      <w:r>
+        <w:rPr>
+          <w:rFonts w:ascii="Times New Roman" w:hAnsi="Times New Roman" w:cs="Times New Roman"/>
+          <w:b/>
+          <w:bCs/>
+        </w:rPr>
+        <w:t>Nº</w:t>
+      </w:r>
+      <w:proofErr w:type="spellEnd"/>
+      <w:r>
+        <w:rPr>
+          <w:rFonts w:ascii="Times New Roman" w:hAnsi="Times New Roman" w:cs="Times New Roman"/>
+          <w:b/>
+          <w:bCs/>
+        </w:rPr>
+        <w:t xml:space="preserve"> {{ </w:t>
+      </w:r>
+      <w:proofErr w:type="spellStart"/>
+      <w:r>
+        <w:rPr>
+          <w:rFonts w:ascii="Times New Roman" w:hAnsi="Times New Roman" w:cs="Times New Roman"/>
+          <w:b/>
+          <w:bCs/>
+        </w:rPr>
+        <w:t>num_pedido</w:t>
+      </w:r>
+      <w:proofErr w:type="spellEnd"/>
+      <w:r>
+        <w:rPr>
+          <w:rFonts w:ascii="Times New Roman" w:hAnsi="Times New Roman" w:cs="Times New Roman"/>
+          <w:b/>
+          <w:bCs/>
+        </w:rPr>
+        <w:t xml:space="preserve"> }}</w:t>
       </w:r>
       <w:r>
         <w:rPr>
@@ -849,7 +1246,25 @@
           <w:b/>
           <w:bCs/>
         </w:rPr>
-        <w:t>“{{ nombre_obra }}”</w:t>
+        <w:t xml:space="preserve">“{{ </w:t>
+      </w:r>
+      <w:proofErr w:type="spellStart"/>
+      <w:r>
+        <w:rPr>
+          <w:rFonts w:ascii="Times New Roman" w:hAnsi="Times New Roman" w:cs="Times New Roman"/>
+          <w:b/>
+          <w:bCs/>
+        </w:rPr>
+        <w:t>nombre_obra</w:t>
+      </w:r>
+      <w:proofErr w:type="spellEnd"/>
+      <w:r>
+        <w:rPr>
+          <w:rFonts w:ascii="Times New Roman" w:hAnsi="Times New Roman" w:cs="Times New Roman"/>
+          <w:b/>
+          <w:bCs/>
+        </w:rPr>
+        <w:t xml:space="preserve"> }}”</w:t>
       </w:r>
       <w:r>
         <w:rPr>
@@ -863,8 +1278,18 @@
           <w:b/>
           <w:bCs/>
         </w:rPr>
-        <w:t>CUI: Nº</w:t>
-      </w:r>
+        <w:t xml:space="preserve">CUI: </w:t>
+      </w:r>
+      <w:proofErr w:type="spellStart"/>
+      <w:r>
+        <w:rPr>
+          <w:rFonts w:ascii="Times New Roman" w:hAnsi="Times New Roman" w:cs="Times New Roman"/>
+          <w:b/>
+          <w:bCs/>
+        </w:rPr>
+        <w:t>Nº</w:t>
+      </w:r>
+      <w:proofErr w:type="spellEnd"/>
       <w:r>
         <w:rPr>
           <w:rFonts w:ascii="Times New Roman" w:hAnsi="Times New Roman" w:cs="Times New Roman"/>
@@ -877,7 +1302,25 @@
           <w:b/>
           <w:bCs/>
         </w:rPr>
-        <w:t>{{ num_cui }}</w:t>
+        <w:t xml:space="preserve">{{ </w:t>
+      </w:r>
+      <w:proofErr w:type="spellStart"/>
+      <w:r>
+        <w:rPr>
+          <w:rFonts w:ascii="Times New Roman" w:hAnsi="Times New Roman" w:cs="Times New Roman"/>
+          <w:b/>
+          <w:bCs/>
+        </w:rPr>
+        <w:t>num_cui</w:t>
+      </w:r>
+      <w:proofErr w:type="spellEnd"/>
+      <w:r>
+        <w:rPr>
+          <w:rFonts w:ascii="Times New Roman" w:hAnsi="Times New Roman" w:cs="Times New Roman"/>
+          <w:b/>
+          <w:bCs/>
+        </w:rPr>
+        <w:t xml:space="preserve"> }}</w:t>
       </w:r>
       <w:r>
         <w:rPr>
@@ -916,11 +1359,33 @@
           <w:rFonts w:ascii="Times New Roman" w:hAnsi="Times New Roman" w:cs="Times New Roman"/>
         </w:rPr>
       </w:pPr>
-      <w:r>
-        <w:rPr>
-          <w:rFonts w:ascii="Times New Roman" w:hAnsi="Times New Roman" w:cs="Times New Roman"/>
-        </w:rPr>
-        <w:t>{{ nombre_doc }}</w:t>
+      <w:proofErr w:type="gramStart"/>
+      <w:r>
+        <w:rPr>
+          <w:rFonts w:ascii="Times New Roman" w:hAnsi="Times New Roman" w:cs="Times New Roman"/>
+        </w:rPr>
+        <w:t xml:space="preserve">{{ </w:t>
+      </w:r>
+      <w:proofErr w:type="spellStart"/>
+      <w:r>
+        <w:rPr>
+          <w:rFonts w:ascii="Times New Roman" w:hAnsi="Times New Roman" w:cs="Times New Roman"/>
+        </w:rPr>
+        <w:t>nombre</w:t>
+      </w:r>
+      <w:proofErr w:type="gramEnd"/>
+      <w:r>
+        <w:rPr>
+          <w:rFonts w:ascii="Times New Roman" w:hAnsi="Times New Roman" w:cs="Times New Roman"/>
+        </w:rPr>
+        <w:t>_doc</w:t>
+      </w:r>
+      <w:proofErr w:type="spellEnd"/>
+      <w:r>
+        <w:rPr>
+          <w:rFonts w:ascii="Times New Roman" w:hAnsi="Times New Roman" w:cs="Times New Roman"/>
+        </w:rPr>
+        <w:t xml:space="preserve"> }}</w:t>
       </w:r>
     </w:p>
     <w:p>
@@ -976,8 +1441,12 @@
       </w:pPr>
     </w:p>
     <w:sectPr>
-      <w:headerReference w:type="default" r:id="rId8"/>
-      <w:footerReference w:type="default" r:id="rId9"/>
+      <w:headerReference w:type="even" r:id="rId8"/>
+      <w:headerReference w:type="default" r:id="rId9"/>
+      <w:footerReference w:type="even" r:id="rId10"/>
+      <w:footerReference w:type="default" r:id="rId11"/>
+      <w:headerReference w:type="first" r:id="rId12"/>
+      <w:footerReference w:type="first" r:id="rId13"/>
       <w:pgSz w:w="11906" w:h="16838"/>
       <w:pgMar w:top="1440" w:right="1440" w:bottom="1440" w:left="1440" w:header="708" w:footer="0" w:gutter="0"/>
       <w:cols w:space="708"/>
@@ -1013,6 +1482,16 @@
 </file>
 
 <file path=word/footer1.xml><?xml version="1.0" encoding="utf-8"?>
+<w:ftr xmlns:wpc="http://schemas.microsoft.com/office/word/2010/wordprocessingCanvas" xmlns:cx="http://schemas.microsoft.com/office/drawing/2014/chartex" xmlns:cx1="http://schemas.microsoft.com/office/drawing/2015/9/8/chartex" xmlns:cx2="http://schemas.microsoft.com/office/drawing/2015/10/21/chartex" xmlns:cx3="http://schemas.microsoft.com/office/drawing/2016/5/9/chartex" xmlns:cx4="http://schemas.microsoft.com/office/drawing/2016/5/10/chartex" xmlns:cx5="http://schemas.microsoft.com/office/drawing/2016/5/11/chartex" xmlns:cx6="http://schemas.microsoft.com/office/drawing/2016/5/12/chartex" xmlns:cx7="http://schemas.microsoft.com/office/drawing/2016/5/13/chartex" xmlns:cx8="http://schemas.microsoft.com/office/drawing/2016/5/14/chartex" xmlns:mc="http://schemas.openxmlformats.org/markup-compatibility/2006" xmlns:aink="http://schemas.microsoft.com/office/drawing/2016/ink" xmlns:am3d="http://schemas.microsoft.com/office/drawing/2017/model3d" xmlns:o="urn:schemas-microsoft-com:office:office" xmlns:r="http://schemas.openxmlformats.org/officeDocument/2006/relationships" xmlns:m="http://schemas.openxmlformats.org/officeDocument/2006/math" xmlns:v="urn:schemas-microsoft-com:vml" xmlns:wp14="http://schemas.microsoft.com/office/word/2010/wordprocessingDrawing" xmlns:wp="http://schemas.openxmlformats.org/drawingml/2006/wordprocessingDrawing" xmlns:w10="urn:schemas-microsoft-com:office:word" xmlns:w="http://schemas.openxmlformats.org/wordprocessingml/2006/main" xmlns:w14="http://schemas.microsoft.com/office/word/2010/wordml" xmlns:w15="http://schemas.microsoft.com/office/word/2012/wordml" xmlns:w16cex="http://schemas.microsoft.com/office/word/2018/wordml/cex" xmlns:w16cid="http://schemas.microsoft.com/office/word/2016/wordml/cid" xmlns:w16="http://schemas.microsoft.com/office/word/2018/wordml" xmlns:w16sdtdh="http://schemas.microsoft.com/office/word/2020/wordml/sdtdatahash" xmlns:w16se="http://schemas.microsoft.com/office/word/2015/wordml/symex" xmlns:wpg="http://schemas.microsoft.com/office/word/2010/wordprocessingGroup" xmlns:wpi="http://schemas.microsoft.com/office/word/2010/wordprocessingInk" xmlns:wne="http://schemas.microsoft.com/office/word/2006/wordml" xmlns:wps="http://schemas.microsoft.com/office/word/2010/wordprocessingShape" mc:Ignorable="w14 w15 w16se w16cid w16 w16cex w16sdtdh wp14">
+  <w:p>
+    <w:pPr>
+      <w:pStyle w:val="Piedepgina"/>
+    </w:pPr>
+  </w:p>
+</w:ftr>
+</file>
+
+<file path=word/footer2.xml><?xml version="1.0" encoding="utf-8"?>
 <w:ftr xmlns:wpc="http://schemas.microsoft.com/office/word/2010/wordprocessingCanvas" xmlns:cx="http://schemas.microsoft.com/office/drawing/2014/chartex" xmlns:cx1="http://schemas.microsoft.com/office/drawing/2015/9/8/chartex" xmlns:cx2="http://schemas.microsoft.com/office/drawing/2015/10/21/chartex" xmlns:cx3="http://schemas.microsoft.com/office/drawing/2016/5/9/chartex" xmlns:cx4="http://schemas.microsoft.com/office/drawing/2016/5/10/chartex" xmlns:cx5="http://schemas.microsoft.com/office/drawing/2016/5/11/chartex" xmlns:cx6="http://schemas.microsoft.com/office/drawing/2016/5/12/chartex" xmlns:cx7="http://schemas.microsoft.com/office/drawing/2016/5/13/chartex" xmlns:cx8="http://schemas.microsoft.com/office/drawing/2016/5/14/chartex" xmlns:mc="http://schemas.openxmlformats.org/markup-compatibility/2006" xmlns:aink="http://schemas.microsoft.com/office/drawing/2016/ink" xmlns:am3d="http://schemas.microsoft.com/office/drawing/2017/model3d" xmlns:o="urn:schemas-microsoft-com:office:office" xmlns:r="http://schemas.openxmlformats.org/officeDocument/2006/relationships" xmlns:m="http://schemas.openxmlformats.org/officeDocument/2006/math" xmlns:v="urn:schemas-microsoft-com:vml" xmlns:wp14="http://schemas.microsoft.com/office/word/2010/wordprocessingDrawing" xmlns:wp="http://schemas.openxmlformats.org/drawingml/2006/wordprocessingDrawing" xmlns:w10="urn:schemas-microsoft-com:office:word" xmlns:w="http://schemas.openxmlformats.org/wordprocessingml/2006/main" xmlns:w14="http://schemas.microsoft.com/office/word/2010/wordml" xmlns:w15="http://schemas.microsoft.com/office/word/2012/wordml" xmlns:w16cex="http://schemas.microsoft.com/office/word/2018/wordml/cex" xmlns:w16cid="http://schemas.microsoft.com/office/word/2016/wordml/cid" xmlns:w16="http://schemas.microsoft.com/office/word/2018/wordml" xmlns:w16sdtdh="http://schemas.microsoft.com/office/word/2020/wordml/sdtdatahash" xmlns:w16se="http://schemas.microsoft.com/office/word/2015/wordml/symex" xmlns:wpg="http://schemas.microsoft.com/office/word/2010/wordprocessingGroup" xmlns:wpi="http://schemas.microsoft.com/office/word/2010/wordprocessingInk" xmlns:wne="http://schemas.microsoft.com/office/word/2006/wordml" xmlns:wps="http://schemas.microsoft.com/office/word/2010/wordprocessingShape" mc:Ignorable="w14 w15 w16se w16cid w16 w16cex w16sdtdh wp14">
   <w:p>
     <w:pPr>
@@ -1037,6 +1516,99 @@
         <w:lang w:val="en-US"/>
       </w:rPr>
     </w:pPr>
+    <w:r>
+      <w:rPr>
+        <w:noProof/>
+        <w:lang w:val="en-US"/>
+      </w:rPr>
+      <mc:AlternateContent>
+        <mc:Choice Requires="wps">
+          <w:drawing>
+            <wp:anchor distT="0" distB="0" distL="114300" distR="114300" simplePos="0" relativeHeight="251667456" behindDoc="1" locked="0" layoutInCell="1" allowOverlap="1" wp14:anchorId="027B92DA" wp14:editId="4EF03A46">
+              <wp:simplePos x="0" y="0"/>
+              <wp:positionH relativeFrom="column">
+                <wp:posOffset>438453</wp:posOffset>
+              </wp:positionH>
+              <wp:positionV relativeFrom="paragraph">
+                <wp:posOffset>-2017257</wp:posOffset>
+              </wp:positionV>
+              <wp:extent cx="4682490" cy="1924050"/>
+              <wp:effectExtent l="0" t="0" r="0" b="0"/>
+              <wp:wrapNone/>
+              <wp:docPr id="569740462" name="Rectángulo 5"/>
+              <wp:cNvGraphicFramePr>
+                <a:graphicFrameLocks xmlns:a="http://schemas.openxmlformats.org/drawingml/2006/main"/>
+              </wp:cNvGraphicFramePr>
+              <a:graphic xmlns:a="http://schemas.openxmlformats.org/drawingml/2006/main">
+                <a:graphicData uri="http://schemas.microsoft.com/office/word/2010/wordprocessingShape">
+                  <wps:wsp>
+                    <wps:cNvSpPr>
+                      <a:spLocks/>
+                    </wps:cNvSpPr>
+                    <wps:spPr>
+                      <a:xfrm>
+                        <a:off x="0" y="0"/>
+                        <a:ext cx="4682490" cy="1924050"/>
+                      </a:xfrm>
+                      <a:prstGeom prst="rect">
+                        <a:avLst/>
+                      </a:prstGeom>
+                      <a:blipFill dpi="0" rotWithShape="1">
+                        <a:blip r:embed="rId1">
+                          <a:alphaModFix amt="40000"/>
+                        </a:blip>
+                        <a:srcRect/>
+                        <a:stretch>
+                          <a:fillRect/>
+                        </a:stretch>
+                      </a:blipFill>
+                      <a:ln>
+                        <a:noFill/>
+                      </a:ln>
+                    </wps:spPr>
+                    <wps:style>
+                      <a:lnRef idx="2">
+                        <a:schemeClr val="accent1">
+                          <a:shade val="50000"/>
+                        </a:schemeClr>
+                      </a:lnRef>
+                      <a:fillRef idx="1">
+                        <a:schemeClr val="accent1"/>
+                      </a:fillRef>
+                      <a:effectRef idx="0">
+                        <a:schemeClr val="accent1"/>
+                      </a:effectRef>
+                      <a:fontRef idx="minor">
+                        <a:schemeClr val="lt1"/>
+                      </a:fontRef>
+                    </wps:style>
+                    <wps:bodyPr rot="0" spcFirstLastPara="0" vertOverflow="overflow" horzOverflow="overflow" vert="horz" wrap="square" lIns="91440" tIns="45720" rIns="91440" bIns="45720" numCol="1" spcCol="0" rtlCol="0" fromWordArt="0" anchor="ctr" anchorCtr="0" forceAA="0" compatLnSpc="1">
+                      <a:prstTxWarp prst="textNoShape">
+                        <a:avLst/>
+                      </a:prstTxWarp>
+                      <a:noAutofit/>
+                    </wps:bodyPr>
+                  </wps:wsp>
+                </a:graphicData>
+              </a:graphic>
+              <wp14:sizeRelH relativeFrom="margin">
+                <wp14:pctWidth>0</wp14:pctWidth>
+              </wp14:sizeRelH>
+              <wp14:sizeRelV relativeFrom="margin">
+                <wp14:pctHeight>0</wp14:pctHeight>
+              </wp14:sizeRelV>
+            </wp:anchor>
+          </w:drawing>
+        </mc:Choice>
+        <mc:Fallback>
+          <w:pict>
+            <v:rect w14:anchorId="35ACBFBB" id="Rectángulo 5" o:spid="_x0000_s1026" style="position:absolute;margin-left:34.5pt;margin-top:-158.85pt;width:368.7pt;height:151.5pt;z-index:-251649024;visibility:visible;mso-wrap-style:square;mso-width-percent:0;mso-height-percent:0;mso-wrap-distance-left:9pt;mso-wrap-distance-top:0;mso-wrap-distance-right:9pt;mso-wrap-distance-bottom:0;mso-position-horizontal:absolute;mso-position-horizontal-relative:text;mso-position-vertical:absolute;mso-position-vertical-relative:text;mso-width-percent:0;mso-height-percent:0;mso-width-relative:margin;mso-height-relative:margin;v-text-anchor:middle" o:gfxdata="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" stroked="f" strokeweight="1pt">
+              <v:fill r:id="rId2" o:title="" opacity="26214f" recolor="t" rotate="t" type="frame"/>
+            </v:rect>
+          </w:pict>
+        </mc:Fallback>
+      </mc:AlternateContent>
+    </w:r>
     <w:r>
       <w:rPr>
         <w:rFonts w:ascii="Times New Roman" w:eastAsia="Calibri" w:hAnsi="Times New Roman" w:cs="Times New Roman"/>
@@ -1264,6 +1836,16 @@
 </w:ftr>
 </file>
 
+<file path=word/footer3.xml><?xml version="1.0" encoding="utf-8"?>
+<w:ftr xmlns:wpc="http://schemas.microsoft.com/office/word/2010/wordprocessingCanvas" xmlns:cx="http://schemas.microsoft.com/office/drawing/2014/chartex" xmlns:cx1="http://schemas.microsoft.com/office/drawing/2015/9/8/chartex" xmlns:cx2="http://schemas.microsoft.com/office/drawing/2015/10/21/chartex" xmlns:cx3="http://schemas.microsoft.com/office/drawing/2016/5/9/chartex" xmlns:cx4="http://schemas.microsoft.com/office/drawing/2016/5/10/chartex" xmlns:cx5="http://schemas.microsoft.com/office/drawing/2016/5/11/chartex" xmlns:cx6="http://schemas.microsoft.com/office/drawing/2016/5/12/chartex" xmlns:cx7="http://schemas.microsoft.com/office/drawing/2016/5/13/chartex" xmlns:cx8="http://schemas.microsoft.com/office/drawing/2016/5/14/chartex" xmlns:mc="http://schemas.openxmlformats.org/markup-compatibility/2006" xmlns:aink="http://schemas.microsoft.com/office/drawing/2016/ink" xmlns:am3d="http://schemas.microsoft.com/office/drawing/2017/model3d" xmlns:o="urn:schemas-microsoft-com:office:office" xmlns:r="http://schemas.openxmlformats.org/officeDocument/2006/relationships" xmlns:m="http://schemas.openxmlformats.org/officeDocument/2006/math" xmlns:v="urn:schemas-microsoft-com:vml" xmlns:wp14="http://schemas.microsoft.com/office/word/2010/wordprocessingDrawing" xmlns:wp="http://schemas.openxmlformats.org/drawingml/2006/wordprocessingDrawing" xmlns:w10="urn:schemas-microsoft-com:office:word" xmlns:w="http://schemas.openxmlformats.org/wordprocessingml/2006/main" xmlns:w14="http://schemas.microsoft.com/office/word/2010/wordml" xmlns:w15="http://schemas.microsoft.com/office/word/2012/wordml" xmlns:w16cex="http://schemas.microsoft.com/office/word/2018/wordml/cex" xmlns:w16cid="http://schemas.microsoft.com/office/word/2016/wordml/cid" xmlns:w16="http://schemas.microsoft.com/office/word/2018/wordml" xmlns:w16sdtdh="http://schemas.microsoft.com/office/word/2020/wordml/sdtdatahash" xmlns:w16se="http://schemas.microsoft.com/office/word/2015/wordml/symex" xmlns:wpg="http://schemas.microsoft.com/office/word/2010/wordprocessingGroup" xmlns:wpi="http://schemas.microsoft.com/office/word/2010/wordprocessingInk" xmlns:wne="http://schemas.microsoft.com/office/word/2006/wordml" xmlns:wps="http://schemas.microsoft.com/office/word/2010/wordprocessingShape" mc:Ignorable="w14 w15 w16se w16cid w16 w16cex w16sdtdh wp14">
+  <w:p>
+    <w:pPr>
+      <w:pStyle w:val="Piedepgina"/>
+    </w:pPr>
+  </w:p>
+</w:ftr>
+</file>
+
 <file path=word/footnotes.xml><?xml version="1.0" encoding="utf-8"?>
 <w:footnotes xmlns:wpc="http://schemas.microsoft.com/office/word/2010/wordprocessingCanvas" xmlns:cx="http://schemas.microsoft.com/office/drawing/2014/chartex" xmlns:cx1="http://schemas.microsoft.com/office/drawing/2015/9/8/chartex" xmlns:cx2="http://schemas.microsoft.com/office/drawing/2015/10/21/chartex" xmlns:cx3="http://schemas.microsoft.com/office/drawing/2016/5/9/chartex" xmlns:cx4="http://schemas.microsoft.com/office/drawing/2016/5/10/chartex" xmlns:cx5="http://schemas.microsoft.com/office/drawing/2016/5/11/chartex" xmlns:cx6="http://schemas.microsoft.com/office/drawing/2016/5/12/chartex" xmlns:cx7="http://schemas.microsoft.com/office/drawing/2016/5/13/chartex" xmlns:cx8="http://schemas.microsoft.com/office/drawing/2016/5/14/chartex" xmlns:mc="http://schemas.openxmlformats.org/markup-compatibility/2006" xmlns:aink="http://schemas.microsoft.com/office/drawing/2016/ink" xmlns:am3d="http://schemas.microsoft.com/office/drawing/2017/model3d" xmlns:o="urn:schemas-microsoft-com:office:office" xmlns:r="http://schemas.openxmlformats.org/officeDocument/2006/relationships" xmlns:m="http://schemas.openxmlformats.org/officeDocument/2006/math" xmlns:v="urn:schemas-microsoft-com:vml" xmlns:wp14="http://schemas.microsoft.com/office/word/2010/wordprocessingDrawing" xmlns:wp="http://schemas.openxmlformats.org/drawingml/2006/wordprocessingDrawing" xmlns:w10="urn:schemas-microsoft-com:office:word" xmlns:w="http://schemas.openxmlformats.org/wordprocessingml/2006/main" xmlns:w14="http://schemas.microsoft.com/office/word/2010/wordml" xmlns:w15="http://schemas.microsoft.com/office/word/2012/wordml" xmlns:w16cex="http://schemas.microsoft.com/office/word/2018/wordml/cex" xmlns:w16cid="http://schemas.microsoft.com/office/word/2016/wordml/cid" xmlns:w16="http://schemas.microsoft.com/office/word/2018/wordml" xmlns:w16sdtdh="http://schemas.microsoft.com/office/word/2020/wordml/sdtdatahash" xmlns:w16se="http://schemas.microsoft.com/office/word/2015/wordml/symex" xmlns:wpg="http://schemas.microsoft.com/office/word/2010/wordprocessingGroup" xmlns:wpi="http://schemas.microsoft.com/office/word/2010/wordprocessingInk" xmlns:wne="http://schemas.microsoft.com/office/word/2006/wordml" xmlns:wps="http://schemas.microsoft.com/office/word/2010/wordprocessingShape" mc:Ignorable="w14 w15 w16se w16cid w16 w16cex w16sdtdh wp14">
   <w:footnote w:type="separator" w:id="-1">
@@ -1290,6 +1872,16 @@
 </file>
 
 <file path=word/header1.xml><?xml version="1.0" encoding="utf-8"?>
+<w:hdr xmlns:wpc="http://schemas.microsoft.com/office/word/2010/wordprocessingCanvas" xmlns:cx="http://schemas.microsoft.com/office/drawing/2014/chartex" xmlns:cx1="http://schemas.microsoft.com/office/drawing/2015/9/8/chartex" xmlns:cx2="http://schemas.microsoft.com/office/drawing/2015/10/21/chartex" xmlns:cx3="http://schemas.microsoft.com/office/drawing/2016/5/9/chartex" xmlns:cx4="http://schemas.microsoft.com/office/drawing/2016/5/10/chartex" xmlns:cx5="http://schemas.microsoft.com/office/drawing/2016/5/11/chartex" xmlns:cx6="http://schemas.microsoft.com/office/drawing/2016/5/12/chartex" xmlns:cx7="http://schemas.microsoft.com/office/drawing/2016/5/13/chartex" xmlns:cx8="http://schemas.microsoft.com/office/drawing/2016/5/14/chartex" xmlns:mc="http://schemas.openxmlformats.org/markup-compatibility/2006" xmlns:aink="http://schemas.microsoft.com/office/drawing/2016/ink" xmlns:am3d="http://schemas.microsoft.com/office/drawing/2017/model3d" xmlns:o="urn:schemas-microsoft-com:office:office" xmlns:r="http://schemas.openxmlformats.org/officeDocument/2006/relationships" xmlns:m="http://schemas.openxmlformats.org/officeDocument/2006/math" xmlns:v="urn:schemas-microsoft-com:vml" xmlns:wp14="http://schemas.microsoft.com/office/word/2010/wordprocessingDrawing" xmlns:wp="http://schemas.openxmlformats.org/drawingml/2006/wordprocessingDrawing" xmlns:w10="urn:schemas-microsoft-com:office:word" xmlns:w="http://schemas.openxmlformats.org/wordprocessingml/2006/main" xmlns:w14="http://schemas.microsoft.com/office/word/2010/wordml" xmlns:w15="http://schemas.microsoft.com/office/word/2012/wordml" xmlns:w16cex="http://schemas.microsoft.com/office/word/2018/wordml/cex" xmlns:w16cid="http://schemas.microsoft.com/office/word/2016/wordml/cid" xmlns:w16="http://schemas.microsoft.com/office/word/2018/wordml" xmlns:w16sdtdh="http://schemas.microsoft.com/office/word/2020/wordml/sdtdatahash" xmlns:w16se="http://schemas.microsoft.com/office/word/2015/wordml/symex" xmlns:wpg="http://schemas.microsoft.com/office/word/2010/wordprocessingGroup" xmlns:wpi="http://schemas.microsoft.com/office/word/2010/wordprocessingInk" xmlns:wne="http://schemas.microsoft.com/office/word/2006/wordml" xmlns:wps="http://schemas.microsoft.com/office/word/2010/wordprocessingShape" mc:Ignorable="w14 w15 w16se w16cid w16 w16cex w16sdtdh wp14">
+  <w:p>
+    <w:pPr>
+      <w:pStyle w:val="Encabezado"/>
+    </w:pPr>
+  </w:p>
+</w:hdr>
+</file>
+
+<file path=word/header2.xml><?xml version="1.0" encoding="utf-8"?>
 <w:hdr xmlns:wpc="http://schemas.microsoft.com/office/word/2010/wordprocessingCanvas" xmlns:cx="http://schemas.microsoft.com/office/drawing/2014/chartex" xmlns:cx1="http://schemas.microsoft.com/office/drawing/2015/9/8/chartex" xmlns:cx2="http://schemas.microsoft.com/office/drawing/2015/10/21/chartex" xmlns:cx3="http://schemas.microsoft.com/office/drawing/2016/5/9/chartex" xmlns:cx4="http://schemas.microsoft.com/office/drawing/2016/5/10/chartex" xmlns:cx5="http://schemas.microsoft.com/office/drawing/2016/5/11/chartex" xmlns:cx6="http://schemas.microsoft.com/office/drawing/2016/5/12/chartex" xmlns:cx7="http://schemas.microsoft.com/office/drawing/2016/5/13/chartex" xmlns:cx8="http://schemas.microsoft.com/office/drawing/2016/5/14/chartex" xmlns:mc="http://schemas.openxmlformats.org/markup-compatibility/2006" xmlns:aink="http://schemas.microsoft.com/office/drawing/2016/ink" xmlns:am3d="http://schemas.microsoft.com/office/drawing/2017/model3d" xmlns:o="urn:schemas-microsoft-com:office:office" xmlns:r="http://schemas.openxmlformats.org/officeDocument/2006/relationships" xmlns:m="http://schemas.openxmlformats.org/officeDocument/2006/math" xmlns:v="urn:schemas-microsoft-com:vml" xmlns:wp14="http://schemas.microsoft.com/office/word/2010/wordprocessingDrawing" xmlns:wp="http://schemas.openxmlformats.org/drawingml/2006/wordprocessingDrawing" xmlns:w10="urn:schemas-microsoft-com:office:word" xmlns:w="http://schemas.openxmlformats.org/wordprocessingml/2006/main" xmlns:w14="http://schemas.microsoft.com/office/word/2010/wordml" xmlns:w15="http://schemas.microsoft.com/office/word/2012/wordml" xmlns:w16cex="http://schemas.microsoft.com/office/word/2018/wordml/cex" xmlns:w16cid="http://schemas.microsoft.com/office/word/2016/wordml/cid" xmlns:w16="http://schemas.microsoft.com/office/word/2018/wordml" xmlns:w16sdtdh="http://schemas.microsoft.com/office/word/2020/wordml/sdtdatahash" xmlns:w16se="http://schemas.microsoft.com/office/word/2015/wordml/symex" xmlns:wpg="http://schemas.microsoft.com/office/word/2010/wordprocessingGroup" xmlns:wpi="http://schemas.microsoft.com/office/word/2010/wordprocessingInk" xmlns:wne="http://schemas.microsoft.com/office/word/2006/wordml" xmlns:wps="http://schemas.microsoft.com/office/word/2010/wordprocessingShape" mc:Ignorable="w14 w15 w16se w16cid w16 w16cex w16sdtdh wp14">
   <w:tbl>
     <w:tblPr>
@@ -1326,7 +1918,7 @@
               <w:noProof/>
             </w:rPr>
             <w:drawing>
-              <wp:anchor distT="0" distB="0" distL="114300" distR="114300" simplePos="0" relativeHeight="251663360" behindDoc="0" locked="0" layoutInCell="1" allowOverlap="1" wp14:anchorId="307EA0C9" wp14:editId="599385D0">
+              <wp:anchor distT="0" distB="0" distL="114300" distR="114300" simplePos="0" relativeHeight="251663360" behindDoc="0" locked="0" layoutInCell="1" allowOverlap="1" wp14:anchorId="307EA0C9" wp14:editId="2DAB35BB">
                 <wp:simplePos x="0" y="0"/>
                 <wp:positionH relativeFrom="column">
                   <wp:posOffset>174283</wp:posOffset>
@@ -1512,6 +2104,7 @@
                                     <w:szCs w:val="20"/>
                                   </w:rPr>
                                 </w:pPr>
+                                <w:proofErr w:type="gramStart"/>
                                 <w:r>
                                   <w:rPr>
                                     <w:rFonts w:ascii="Times New Roman" w:hAnsi="Times New Roman" w:cs="Times New Roman"/>
@@ -1522,6 +2115,7 @@
                                   </w:rPr>
                                   <w:t>Por un Gobierno Competitivo y Participativo ...!</w:t>
                                 </w:r>
+                                <w:proofErr w:type="gramEnd"/>
                               </w:p>
                             </w:txbxContent>
                           </wps:txbx>
@@ -1731,6 +2325,109 @@
       </w:tc>
     </w:tr>
   </w:tbl>
+  <w:p>
+    <w:pPr>
+      <w:pStyle w:val="Encabezado"/>
+    </w:pPr>
+    <w:r>
+      <w:rPr>
+        <w:noProof/>
+        <w:lang w:val="en-US"/>
+      </w:rPr>
+      <mc:AlternateContent>
+        <mc:Choice Requires="wps">
+          <w:drawing>
+            <wp:anchor distT="0" distB="0" distL="114300" distR="114300" simplePos="0" relativeHeight="251665408" behindDoc="1" locked="0" layoutInCell="1" allowOverlap="1" wp14:anchorId="3DD20F28" wp14:editId="4E81FEDB">
+              <wp:simplePos x="0" y="0"/>
+              <wp:positionH relativeFrom="column">
+                <wp:posOffset>553582</wp:posOffset>
+              </wp:positionH>
+              <wp:positionV relativeFrom="paragraph">
+                <wp:posOffset>1001230</wp:posOffset>
+              </wp:positionV>
+              <wp:extent cx="4635500" cy="4610100"/>
+              <wp:effectExtent l="0" t="0" r="0" b="0"/>
+              <wp:wrapNone/>
+              <wp:docPr id="1362886554" name="Rectángulo 7"/>
+              <wp:cNvGraphicFramePr>
+                <a:graphicFrameLocks xmlns:a="http://schemas.openxmlformats.org/drawingml/2006/main"/>
+              </wp:cNvGraphicFramePr>
+              <a:graphic xmlns:a="http://schemas.openxmlformats.org/drawingml/2006/main">
+                <a:graphicData uri="http://schemas.microsoft.com/office/word/2010/wordprocessingShape">
+                  <wps:wsp>
+                    <wps:cNvSpPr>
+                      <a:spLocks/>
+                    </wps:cNvSpPr>
+                    <wps:spPr>
+                      <a:xfrm>
+                        <a:off x="0" y="0"/>
+                        <a:ext cx="4635500" cy="4610100"/>
+                      </a:xfrm>
+                      <a:prstGeom prst="rect">
+                        <a:avLst/>
+                      </a:prstGeom>
+                      <a:blipFill dpi="0" rotWithShape="1">
+                        <a:blip r:embed="rId4">
+                          <a:alphaModFix amt="8000"/>
+                        </a:blip>
+                        <a:srcRect/>
+                        <a:stretch>
+                          <a:fillRect/>
+                        </a:stretch>
+                      </a:blipFill>
+                      <a:ln>
+                        <a:noFill/>
+                      </a:ln>
+                    </wps:spPr>
+                    <wps:style>
+                      <a:lnRef idx="2">
+                        <a:schemeClr val="accent1">
+                          <a:shade val="50000"/>
+                        </a:schemeClr>
+                      </a:lnRef>
+                      <a:fillRef idx="1">
+                        <a:schemeClr val="accent1"/>
+                      </a:fillRef>
+                      <a:effectRef idx="0">
+                        <a:schemeClr val="accent1"/>
+                      </a:effectRef>
+                      <a:fontRef idx="minor">
+                        <a:schemeClr val="lt1"/>
+                      </a:fontRef>
+                    </wps:style>
+                    <wps:bodyPr rot="0" spcFirstLastPara="0" vertOverflow="overflow" horzOverflow="overflow" vert="horz" wrap="square" lIns="91440" tIns="45720" rIns="91440" bIns="45720" numCol="1" spcCol="0" rtlCol="0" fromWordArt="0" anchor="ctr" anchorCtr="0" forceAA="0" compatLnSpc="1">
+                      <a:prstTxWarp prst="textNoShape">
+                        <a:avLst/>
+                      </a:prstTxWarp>
+                      <a:noAutofit/>
+                    </wps:bodyPr>
+                  </wps:wsp>
+                </a:graphicData>
+              </a:graphic>
+              <wp14:sizeRelH relativeFrom="margin">
+                <wp14:pctWidth>0</wp14:pctWidth>
+              </wp14:sizeRelH>
+              <wp14:sizeRelV relativeFrom="margin">
+                <wp14:pctHeight>0</wp14:pctHeight>
+              </wp14:sizeRelV>
+            </wp:anchor>
+          </w:drawing>
+        </mc:Choice>
+        <mc:Fallback>
+          <w:pict>
+            <v:rect w14:anchorId="3A35127A" id="Rectángulo 7" o:spid="_x0000_s1026" style="position:absolute;margin-left:43.6pt;margin-top:78.85pt;width:365pt;height:363pt;z-index:-251651072;visibility:visible;mso-wrap-style:square;mso-width-percent:0;mso-height-percent:0;mso-wrap-distance-left:9pt;mso-wrap-distance-top:0;mso-wrap-distance-right:9pt;mso-wrap-distance-bottom:0;mso-position-horizontal:absolute;mso-position-horizontal-relative:text;mso-position-vertical:absolute;mso-position-vertical-relative:text;mso-width-percent:0;mso-height-percent:0;mso-width-relative:margin;mso-height-relative:margin;v-text-anchor:middle" o:gfxdata="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" stroked="f" strokeweight="1pt">
+              <v:fill r:id="rId5" o:title="" opacity="5243f" recolor="t" rotate="t" type="frame"/>
+            </v:rect>
+          </w:pict>
+        </mc:Fallback>
+      </mc:AlternateContent>
+    </w:r>
+  </w:p>
+</w:hdr>
+</file>
+
+<file path=word/header3.xml><?xml version="1.0" encoding="utf-8"?>
+<w:hdr xmlns:wpc="http://schemas.microsoft.com/office/word/2010/wordprocessingCanvas" xmlns:cx="http://schemas.microsoft.com/office/drawing/2014/chartex" xmlns:cx1="http://schemas.microsoft.com/office/drawing/2015/9/8/chartex" xmlns:cx2="http://schemas.microsoft.com/office/drawing/2015/10/21/chartex" xmlns:cx3="http://schemas.microsoft.com/office/drawing/2016/5/9/chartex" xmlns:cx4="http://schemas.microsoft.com/office/drawing/2016/5/10/chartex" xmlns:cx5="http://schemas.microsoft.com/office/drawing/2016/5/11/chartex" xmlns:cx6="http://schemas.microsoft.com/office/drawing/2016/5/12/chartex" xmlns:cx7="http://schemas.microsoft.com/office/drawing/2016/5/13/chartex" xmlns:cx8="http://schemas.microsoft.com/office/drawing/2016/5/14/chartex" xmlns:mc="http://schemas.openxmlformats.org/markup-compatibility/2006" xmlns:aink="http://schemas.microsoft.com/office/drawing/2016/ink" xmlns:am3d="http://schemas.microsoft.com/office/drawing/2017/model3d" xmlns:o="urn:schemas-microsoft-com:office:office" xmlns:r="http://schemas.openxmlformats.org/officeDocument/2006/relationships" xmlns:m="http://schemas.openxmlformats.org/officeDocument/2006/math" xmlns:v="urn:schemas-microsoft-com:vml" xmlns:wp14="http://schemas.microsoft.com/office/word/2010/wordprocessingDrawing" xmlns:wp="http://schemas.openxmlformats.org/drawingml/2006/wordprocessingDrawing" xmlns:w10="urn:schemas-microsoft-com:office:word" xmlns:w="http://schemas.openxmlformats.org/wordprocessingml/2006/main" xmlns:w14="http://schemas.microsoft.com/office/word/2010/wordml" xmlns:w15="http://schemas.microsoft.com/office/word/2012/wordml" xmlns:w16cex="http://schemas.microsoft.com/office/word/2018/wordml/cex" xmlns:w16cid="http://schemas.microsoft.com/office/word/2016/wordml/cid" xmlns:w16="http://schemas.microsoft.com/office/word/2018/wordml" xmlns:w16sdtdh="http://schemas.microsoft.com/office/word/2020/wordml/sdtdatahash" xmlns:w16se="http://schemas.microsoft.com/office/word/2015/wordml/symex" xmlns:wpg="http://schemas.microsoft.com/office/word/2010/wordprocessingGroup" xmlns:wpi="http://schemas.microsoft.com/office/word/2010/wordprocessingInk" xmlns:wne="http://schemas.microsoft.com/office/word/2006/wordml" xmlns:wps="http://schemas.microsoft.com/office/word/2010/wordprocessingShape" mc:Ignorable="w14 w15 w16se w16cid w16 w16cex w16sdtdh wp14">
   <w:p>
     <w:pPr>
       <w:pStyle w:val="Encabezado"/>

</xml_diff>